<commit_message>
Doc: Final version of 'Supporting Documentation' added to the 'documentation' folder.
</commit_message>
<xml_diff>
--- a/documentation/Procedural Programming - Supporting Documentation.docx
+++ b/documentation/Procedural Programming - Supporting Documentation.docx
@@ -42,6 +42,15 @@
       <w:r>
         <w:rPr/>
         <w:t>’ folder.</w:t>
+      </w:r>
+    </w:p>
+    <w:p>
+      <w:pPr>
+        <w:pStyle w:val="Normal"/>
+      </w:pPr>
+      <w:r>
+        <w:rPr/>
+        <w:t>Further details relating to this program / project can be found in the ‘documentation’ folder.</w:t>
       </w:r>
     </w:p>
     <w:p>
@@ -506,46 +515,354 @@
     <w:p>
       <w:r>
         <w:rPr/>
-        <w:t>The first type of Output file is individual Employee payslips. These are outputted in TXT file format. Both the n</w:t>
-      </w:r>
-      <w:r>
-        <w:rPr/>
-        <w:t xml:space="preserve">ame and first row of the file will the reference the Employees PPSN. The remaining rows will </w:t>
-      </w:r>
-      <w:bookmarkStart w:name="_Int_lpT1f1E7" w:id="2013020115"/>
-      <w:r>
-        <w:rPr/>
-        <w:t>include:</w:t>
-      </w:r>
-      <w:bookmarkEnd w:id="2013020115"/>
-      <w:r>
-        <w:rPr/>
-        <w:t xml:space="preserve"> Bonuses, Gross Pay,</w:t>
-      </w:r>
-      <w:r>
-        <w:rPr/>
-        <w:t xml:space="preserve"> Hours, Name, Net Pay, Rate, Tax and Tax Amount.</w:t>
-      </w:r>
-    </w:p>
-    <w:p>
-      <w:r>
-        <w:rPr/>
-        <w:t>The second type of Output file will be for all Employees information. This is outputted in CSV file format. This file provides less information than the individua</w:t>
-      </w:r>
-      <w:r>
-        <w:rPr/>
-        <w:t>l payslips, but enough information relevant to pay. The column titles for this file are: PPSN, Name, Gross Salary, Tax Paid and Net Salary.</w:t>
-      </w:r>
-    </w:p>
+        <w:t xml:space="preserve">The first type of Output file is individual Employee payslips. These are outputted in TXT file format. </w:t>
+      </w:r>
+      <w:r>
+        <w:rPr/>
+        <w:t>The format will look as follows:</w:t>
+      </w:r>
+    </w:p>
+    <w:p>
+      <w:r>
+        <w:rPr/>
+        <w:t>========================================</w:t>
+      </w:r>
+    </w:p>
+    <w:p>
+      <w:pPr>
+        <w:pStyle w:val="Normal"/>
+      </w:pPr>
+      <w:r>
+        <w:rPr/>
+        <w:t>Payroll Information</w:t>
+      </w:r>
+    </w:p>
+    <w:p>
+      <w:pPr>
+        <w:pStyle w:val="Normal"/>
+      </w:pPr>
+      <w:r>
+        <w:rPr/>
+        <w:t>Employee PPSN: 1234567A</w:t>
+      </w:r>
+    </w:p>
+    <w:p>
+      <w:pPr>
+        <w:pStyle w:val="Normal"/>
+      </w:pPr>
+      <w:r>
+        <w:rPr/>
+        <w:t>Name: John Smith</w:t>
+      </w:r>
+    </w:p>
+    <w:p>
+      <w:pPr>
+        <w:pStyle w:val="Normal"/>
+      </w:pPr>
+      <w:r>
+        <w:rPr/>
+        <w:t>Pay Date: 01-2026</w:t>
+      </w:r>
+    </w:p>
+    <w:p>
+      <w:pPr>
+        <w:pStyle w:val="Normal"/>
+      </w:pPr>
+      <w:r>
+        <w:rPr/>
+        <w:t>----------------------------------------</w:t>
+      </w:r>
+    </w:p>
+    <w:p>
+      <w:pPr>
+        <w:pStyle w:val="Normal"/>
+      </w:pPr>
+      <w:r>
+        <w:rPr/>
+        <w:t>Gross Pay:                   582.00</w:t>
+      </w:r>
+    </w:p>
+    <w:p>
+      <w:pPr>
+        <w:pStyle w:val="Normal"/>
+      </w:pPr>
+      <w:r>
+        <w:rPr/>
+        <w:t>Tax Paid:                    116.40</w:t>
+      </w:r>
+    </w:p>
+    <w:p>
+      <w:pPr>
+        <w:pStyle w:val="Normal"/>
+      </w:pPr>
+      <w:r>
+        <w:rPr/>
+        <w:t>Net Pay:                     465.60</w:t>
+      </w:r>
+    </w:p>
+    <w:p>
+      <w:pPr>
+        <w:pStyle w:val="Normal"/>
+      </w:pPr>
+      <w:r>
+        <w:rPr/>
+        <w:t>========================================</w:t>
+      </w:r>
+    </w:p>
+    <w:p>
+      <w:r>
+        <w:rPr/>
+        <w:t xml:space="preserve">The second type of Output file will be for all Employees information. This is outputted in CSV file format. This file provides </w:t>
+      </w:r>
+      <w:r>
+        <w:rPr/>
+        <w:t>the same type of information, but for all the Employees at once</w:t>
+      </w:r>
+      <w:r>
+        <w:rPr/>
+        <w:t>. The column titles for this file are: PPSN, Name, Gross Salary, Tax Paid and Net Salary.</w:t>
+      </w:r>
+      <w:r>
+        <w:rPr/>
+        <w:t xml:space="preserve"> The format will look as follows:</w:t>
+      </w:r>
+    </w:p>
+    <w:p>
+      <w:r>
+        <w:rPr/>
+        <w:t>PPSN, Name, Gross Salary, Tax Paid, Net Salary</w:t>
+      </w:r>
+    </w:p>
+    <w:p>
+      <w:pPr>
+        <w:pStyle w:val="Normal"/>
+      </w:pPr>
+      <w:r>
+        <w:rPr/>
+        <w:t>1234567A, John Smith, 582.0, 116.4, 465.6</w:t>
+      </w:r>
+    </w:p>
+    <w:p>
+      <w:pPr>
+        <w:pStyle w:val="Normal"/>
+      </w:pPr>
+      <w:r>
+        <w:rPr/>
+        <w:t>2345678B, Myla Brady, 730.0, 182.5, 547.5</w:t>
+      </w:r>
+    </w:p>
+    <w:p>
+      <w:pPr>
+        <w:pStyle w:val="Normal"/>
+      </w:pPr>
+      <w:r>
+        <w:rPr/>
+        <w:t>3456789C, Reed Eaton, 675.0, 168.75, 506.25</w:t>
+      </w:r>
+    </w:p>
+    <w:p>
+      <w:pPr>
+        <w:pStyle w:val="Normal"/>
+      </w:pPr>
+      <w:r>
+        <w:rPr/>
+        <w:t>4567891D, Roberto Stevenson, 596.0, 119.2, 476.8</w:t>
+      </w:r>
+    </w:p>
+    <w:p>
+      <w:pPr>
+        <w:pStyle w:val="Normal"/>
+      </w:pPr>
+      <w:r>
+        <w:rPr/>
+        <w:t>5678912E, Regina Good, 695.0, 173.75, 521.25</w:t>
+      </w:r>
+    </w:p>
+    <w:p>
+      <w:pPr>
+        <w:pStyle w:val="Normal"/>
+      </w:pPr>
+    </w:p>
+    <w:p/>
     <w:p/>
     <w:sectPr>
       <w:pgSz w:w="11906" w:h="16838" w:orient="portrait"/>
       <w:pgMar w:top="1440" w:right="1440" w:bottom="1440" w:left="1440" w:header="720" w:footer="720" w:gutter="0"/>
       <w:cols w:space="720"/>
       <w:docGrid w:linePitch="360"/>
+      <w:headerReference w:type="default" r:id="R90b26ecc2bec4b71"/>
+      <w:footerReference w:type="default" r:id="R3a94e17cdc7047a5"/>
     </w:sectPr>
   </w:body>
 </w:document>
+</file>
+
+<file path=word/footer.xml><?xml version="1.0" encoding="utf-8"?>
+<w:ftr xmlns:w14="http://schemas.microsoft.com/office/word/2010/wordml" xmlns:w="http://schemas.openxmlformats.org/wordprocessingml/2006/main">
+  <w:tbl>
+    <w:tblPr>
+      <w:tblStyle w:val="TableNormal"/>
+      <w:bidiVisual w:val="0"/>
+      <w:tblW w:w="0" w:type="auto"/>
+      <w:tblLook w:val="06A0" w:firstRow="1" w:lastRow="0" w:firstColumn="1" w:lastColumn="0" w:noHBand="1" w:noVBand="1"/>
+    </w:tblPr>
+    <w:tblGrid>
+      <w:gridCol w:w="3005"/>
+      <w:gridCol w:w="3005"/>
+      <w:gridCol w:w="3005"/>
+    </w:tblGrid>
+    <w:tr>
+      <w:trPr>
+        <w:trHeight w:val="300"/>
+      </w:trPr>
+      <w:tc>
+        <w:tcPr>
+          <w:tcW w:w="3005" w:type="dxa"/>
+          <w:tcMar/>
+        </w:tcPr>
+        <w:p>
+          <w:pPr>
+            <w:pStyle w:val="Header"/>
+            <w:bidi w:val="0"/>
+            <w:ind w:left="-115"/>
+            <w:jc w:val="left"/>
+          </w:pPr>
+        </w:p>
+      </w:tc>
+      <w:tc>
+        <w:tcPr>
+          <w:tcW w:w="3005" w:type="dxa"/>
+          <w:tcMar/>
+        </w:tcPr>
+        <w:p>
+          <w:pPr>
+            <w:pStyle w:val="Header"/>
+            <w:bidi w:val="0"/>
+            <w:jc w:val="center"/>
+          </w:pPr>
+          <w:r>
+            <w:rPr/>
+            <w:t xml:space="preserve">Page: </w:t>
+          </w:r>
+          <w:r>
+            <w:fldChar w:fldCharType="begin"/>
+          </w:r>
+          <w:r>
+            <w:instrText xml:space="preserve">PAGE</w:instrText>
+          </w:r>
+          <w:r>
+            <w:fldChar w:fldCharType="separate"/>
+          </w:r>
+          <w:r>
+            <w:fldChar w:fldCharType="end"/>
+          </w:r>
+        </w:p>
+      </w:tc>
+      <w:tc>
+        <w:tcPr>
+          <w:tcW w:w="3005" w:type="dxa"/>
+          <w:tcMar/>
+        </w:tcPr>
+        <w:p>
+          <w:pPr>
+            <w:pStyle w:val="Header"/>
+            <w:bidi w:val="0"/>
+            <w:ind w:right="-115"/>
+            <w:jc w:val="right"/>
+          </w:pPr>
+        </w:p>
+      </w:tc>
+    </w:tr>
+  </w:tbl>
+  <w:p>
+    <w:pPr>
+      <w:pStyle w:val="Footer"/>
+      <w:bidi w:val="0"/>
+    </w:pPr>
+  </w:p>
+</w:ftr>
+</file>
+
+<file path=word/header.xml><?xml version="1.0" encoding="utf-8"?>
+<w:hdr xmlns:w14="http://schemas.microsoft.com/office/word/2010/wordml" xmlns:w="http://schemas.openxmlformats.org/wordprocessingml/2006/main">
+  <w:tbl>
+    <w:tblPr>
+      <w:tblStyle w:val="TableNormal"/>
+      <w:bidiVisual w:val="0"/>
+      <w:tblW w:w="0" w:type="auto"/>
+      <w:tblLook w:val="06A0" w:firstRow="1" w:lastRow="0" w:firstColumn="1" w:lastColumn="0" w:noHBand="1" w:noVBand="1"/>
+    </w:tblPr>
+    <w:tblGrid>
+      <w:gridCol w:w="3005"/>
+      <w:gridCol w:w="3005"/>
+      <w:gridCol w:w="3005"/>
+    </w:tblGrid>
+    <w:tr>
+      <w:trPr>
+        <w:trHeight w:val="300"/>
+      </w:trPr>
+      <w:tc>
+        <w:tcPr>
+          <w:tcW w:w="3005" w:type="dxa"/>
+          <w:tcMar/>
+        </w:tcPr>
+        <w:p>
+          <w:pPr>
+            <w:pStyle w:val="Header"/>
+            <w:bidi w:val="0"/>
+            <w:ind w:left="-115"/>
+            <w:jc w:val="left"/>
+          </w:pPr>
+          <w:r>
+            <w:rPr/>
+            <w:t>Kevin O’ Halloran</w:t>
+          </w:r>
+        </w:p>
+      </w:tc>
+      <w:tc>
+        <w:tcPr>
+          <w:tcW w:w="3005" w:type="dxa"/>
+          <w:tcMar/>
+        </w:tcPr>
+        <w:p>
+          <w:pPr>
+            <w:pStyle w:val="Header"/>
+            <w:bidi w:val="0"/>
+            <w:jc w:val="center"/>
+          </w:pPr>
+          <w:r>
+            <w:rPr/>
+            <w:t>Procedural Programming</w:t>
+          </w:r>
+        </w:p>
+      </w:tc>
+      <w:tc>
+        <w:tcPr>
+          <w:tcW w:w="3005" w:type="dxa"/>
+          <w:tcMar/>
+        </w:tcPr>
+        <w:p>
+          <w:pPr>
+            <w:pStyle w:val="Header"/>
+            <w:bidi w:val="0"/>
+            <w:ind w:right="-115"/>
+            <w:jc w:val="right"/>
+          </w:pPr>
+          <w:r>
+            <w:rPr/>
+            <w:t>30/01/2026</w:t>
+          </w:r>
+        </w:p>
+      </w:tc>
+    </w:tr>
+  </w:tbl>
+  <w:p>
+    <w:pPr>
+      <w:pStyle w:val="Header"/>
+      <w:bidi w:val="0"/>
+    </w:pPr>
+  </w:p>
+</w:hdr>
 </file>
 
 <file path=word/intelligence2.xml><?xml version="1.0" encoding="utf-8"?>
@@ -1513,6 +1830,60 @@
       <w:outlineLvl w:val="1"/>
     </w:pPr>
   </w:style>
+  <w:style w:type="paragraph" w:styleId="Header">
+    <w:uiPriority w:val="99"/>
+    <w:name w:val="header"/>
+    <w:basedOn w:val="Normal"/>
+    <w:unhideWhenUsed/>
+    <w:rsid w:val="6BA8DFE6"/>
+    <w:pPr>
+      <w:tabs>
+        <w:tab w:val="center" w:leader="none" w:pos="4680"/>
+        <w:tab w:val="right" w:leader="none" w:pos="9360"/>
+      </w:tabs>
+      <w:spacing w:after="0" w:line="240" w:lineRule="auto"/>
+    </w:pPr>
+  </w:style>
+  <w:style w:type="paragraph" w:styleId="Footer">
+    <w:uiPriority w:val="99"/>
+    <w:name w:val="footer"/>
+    <w:basedOn w:val="Normal"/>
+    <w:unhideWhenUsed/>
+    <w:rsid w:val="6BA8DFE6"/>
+    <w:pPr>
+      <w:tabs>
+        <w:tab w:val="center" w:leader="none" w:pos="4680"/>
+        <w:tab w:val="right" w:leader="none" w:pos="9360"/>
+      </w:tabs>
+      <w:spacing w:after="0" w:line="240" w:lineRule="auto"/>
+    </w:pPr>
+  </w:style>
+  <w:style xmlns:w="http://schemas.openxmlformats.org/wordprocessingml/2006/main" w:type="table" w:styleId="TableGrid">
+    <w:name xmlns:w="http://schemas.openxmlformats.org/wordprocessingml/2006/main" w:val="Table Grid"/>
+    <w:basedOn xmlns:w="http://schemas.openxmlformats.org/wordprocessingml/2006/main" w:val="TableNormal"/>
+    <w:uiPriority xmlns:w="http://schemas.openxmlformats.org/wordprocessingml/2006/main" w:val="59"/>
+    <w:rsid xmlns:w="http://schemas.openxmlformats.org/wordprocessingml/2006/main" w:val="00FB4123"/>
+    <w:pPr xmlns:w="http://schemas.openxmlformats.org/wordprocessingml/2006/main">
+      <w:spacing w:after="0" w:line="240" w:lineRule="auto"/>
+    </w:pPr>
+    <w:tblPr xmlns:w="http://schemas.openxmlformats.org/wordprocessingml/2006/main">
+      <w:tblInd w:w="0" w:type="dxa"/>
+      <w:tblBorders>
+        <w:top w:val="single" w:color="000000" w:themeColor="text1" w:sz="4" w:space="0"/>
+        <w:left w:val="single" w:color="000000" w:themeColor="text1" w:sz="4" w:space="0"/>
+        <w:bottom w:val="single" w:color="000000" w:themeColor="text1" w:sz="4" w:space="0"/>
+        <w:right w:val="single" w:color="000000" w:themeColor="text1" w:sz="4" w:space="0"/>
+        <w:insideH w:val="single" w:color="000000" w:themeColor="text1" w:sz="4" w:space="0"/>
+        <w:insideV w:val="single" w:color="000000" w:themeColor="text1" w:sz="4" w:space="0"/>
+      </w:tblBorders>
+      <w:tblCellMar>
+        <w:top w:w="0" w:type="dxa"/>
+        <w:left w:w="108" w:type="dxa"/>
+        <w:bottom w:w="0" w:type="dxa"/>
+        <w:right w:w="108" w:type="dxa"/>
+      </w:tblCellMar>
+    </w:tblPr>
+  </w:style>
 </w:styles>
 </file>
 

</xml_diff>